<commit_message>
Updates to the class directory
</commit_message>
<xml_diff>
--- a/Assignments/Assignments/Assignment 4.docx
+++ b/Assignments/Assignments/Assignment 4.docx
@@ -1,6 +1,6 @@
 
 <file path=word/document.xml><?xml version="1.0" encoding="utf-8"?>
-<w:document xmlns:wpc="http://schemas.microsoft.com/office/word/2010/wordprocessingCanvas" xmlns:cx="http://schemas.microsoft.com/office/drawing/2014/chartex" xmlns:cx1="http://schemas.microsoft.com/office/drawing/2015/9/8/chartex" xmlns:cx2="http://schemas.microsoft.com/office/drawing/2015/10/21/chartex" xmlns:cx3="http://schemas.microsoft.com/office/drawing/2016/5/9/chartex" xmlns:cx4="http://schemas.microsoft.com/office/drawing/2016/5/10/chartex" xmlns:cx5="http://schemas.microsoft.com/office/drawing/2016/5/11/chartex" xmlns:cx6="http://schemas.microsoft.com/office/drawing/2016/5/12/chartex" xmlns:cx7="http://schemas.microsoft.com/office/drawing/2016/5/13/chartex" xmlns:cx8="http://schemas.microsoft.com/office/drawing/2016/5/14/chartex" xmlns:mc="http://schemas.openxmlformats.org/markup-compatibility/2006" xmlns:aink="http://schemas.microsoft.com/office/drawing/2016/ink" xmlns:am3d="http://schemas.microsoft.com/office/drawing/2017/model3d" xmlns:o="urn:schemas-microsoft-com:office:office" xmlns:r="http://schemas.openxmlformats.org/officeDocument/2006/relationships" xmlns:m="http://schemas.openxmlformats.org/officeDocument/2006/math" xmlns:v="urn:schemas-microsoft-com:vml" xmlns:wp14="http://schemas.microsoft.com/office/word/2010/wordprocessingDrawing" xmlns:wp="http://schemas.openxmlformats.org/drawingml/2006/wordprocessingDrawing" xmlns:w10="urn:schemas-microsoft-com:office:word" xmlns:w="http://schemas.openxmlformats.org/wordprocessingml/2006/main" xmlns:w14="http://schemas.microsoft.com/office/word/2010/wordml" xmlns:w15="http://schemas.microsoft.com/office/word/2012/wordml" xmlns:w16cex="http://schemas.microsoft.com/office/word/2018/wordml/cex" xmlns:w16cid="http://schemas.microsoft.com/office/word/2016/wordml/cid" xmlns:w16="http://schemas.microsoft.com/office/word/2018/wordml" xmlns:w16se="http://schemas.microsoft.com/office/word/2015/wordml/symex" xmlns:wpg="http://schemas.microsoft.com/office/word/2010/wordprocessingGroup" xmlns:wpi="http://schemas.microsoft.com/office/word/2010/wordprocessingInk" xmlns:wne="http://schemas.microsoft.com/office/word/2006/wordml" xmlns:wps="http://schemas.microsoft.com/office/word/2010/wordprocessingShape" mc:Ignorable="w14 w15 w16se w16cid w16 w16cex wp14">
+<w:document xmlns:wpc="http://schemas.microsoft.com/office/word/2010/wordprocessingCanvas" xmlns:cx="http://schemas.microsoft.com/office/drawing/2014/chartex" xmlns:cx1="http://schemas.microsoft.com/office/drawing/2015/9/8/chartex" xmlns:cx2="http://schemas.microsoft.com/office/drawing/2015/10/21/chartex" xmlns:cx3="http://schemas.microsoft.com/office/drawing/2016/5/9/chartex" xmlns:cx4="http://schemas.microsoft.com/office/drawing/2016/5/10/chartex" xmlns:cx5="http://schemas.microsoft.com/office/drawing/2016/5/11/chartex" xmlns:cx6="http://schemas.microsoft.com/office/drawing/2016/5/12/chartex" xmlns:cx7="http://schemas.microsoft.com/office/drawing/2016/5/13/chartex" xmlns:cx8="http://schemas.microsoft.com/office/drawing/2016/5/14/chartex" xmlns:mc="http://schemas.openxmlformats.org/markup-compatibility/2006" xmlns:aink="http://schemas.microsoft.com/office/drawing/2016/ink" xmlns:am3d="http://schemas.microsoft.com/office/drawing/2017/model3d" xmlns:o="urn:schemas-microsoft-com:office:office" xmlns:r="http://schemas.openxmlformats.org/officeDocument/2006/relationships" xmlns:m="http://schemas.openxmlformats.org/officeDocument/2006/math" xmlns:v="urn:schemas-microsoft-com:vml" xmlns:wp14="http://schemas.microsoft.com/office/word/2010/wordprocessingDrawing" xmlns:wp="http://schemas.openxmlformats.org/drawingml/2006/wordprocessingDrawing" xmlns:w10="urn:schemas-microsoft-com:office:word" xmlns:w="http://schemas.openxmlformats.org/wordprocessingml/2006/main" xmlns:w14="http://schemas.microsoft.com/office/word/2010/wordml" xmlns:w15="http://schemas.microsoft.com/office/word/2012/wordml" xmlns:w16cex="http://schemas.microsoft.com/office/word/2018/wordml/cex" xmlns:w16cid="http://schemas.microsoft.com/office/word/2016/wordml/cid" xmlns:w16="http://schemas.microsoft.com/office/word/2018/wordml" xmlns:w16sdtdh="http://schemas.microsoft.com/office/word/2020/wordml/sdtdatahash" xmlns:w16se="http://schemas.microsoft.com/office/word/2015/wordml/symex" xmlns:wpg="http://schemas.microsoft.com/office/word/2010/wordprocessingGroup" xmlns:wpi="http://schemas.microsoft.com/office/word/2010/wordprocessingInk" xmlns:wne="http://schemas.microsoft.com/office/word/2006/wordml" xmlns:wps="http://schemas.microsoft.com/office/word/2010/wordprocessingShape" mc:Ignorable="w14 w15 w16se w16cid w16 w16cex w16sdtdh wp14">
   <w:body>
     <w:p>
       <w:pPr>
@@ -12,44 +12,13 @@
         <w:rPr>
           <w:b/>
         </w:rPr>
-        <w:t>Replication 1</w:t>
-      </w:r>
-      <w:r>
-        <w:rPr>
-          <w:b/>
-        </w:rPr>
-        <w:t xml:space="preserve"> Due </w:t>
-      </w:r>
-      <w:r>
-        <w:rPr>
-          <w:b/>
-        </w:rPr>
-        <w:t>Thursday</w:t>
-      </w:r>
-      <w:r>
-        <w:rPr>
-          <w:b/>
-        </w:rPr>
-        <w:t xml:space="preserve">, </w:t>
-      </w:r>
-      <w:r>
-        <w:rPr>
-          <w:b/>
-        </w:rPr>
-        <w:t>February 18</w:t>
-      </w:r>
-      <w:r>
-        <w:rPr>
-          <w:b/>
-          <w:vertAlign w:val="superscript"/>
-        </w:rPr>
-        <w:t>th</w:t>
-      </w:r>
-      <w:r>
-        <w:rPr>
-          <w:b/>
-        </w:rPr>
-        <w:t xml:space="preserve"> 2021. </w:t>
+        <w:t xml:space="preserve">Hansen DWI </w:t>
+      </w:r>
+      <w:r>
+        <w:rPr>
+          <w:b/>
+        </w:rPr>
+        <w:t xml:space="preserve">Replication </w:t>
       </w:r>
     </w:p>
     <w:p>
@@ -68,52 +37,6 @@
       </w:r>
       <w:r>
         <w:t xml:space="preserve">: </w:t>
-      </w:r>
-      <w:r>
-        <w:t xml:space="preserve">Please turn in your answers on separate paper, typed, and </w:t>
-      </w:r>
-      <w:r>
-        <w:rPr>
-          <w:b/>
-        </w:rPr>
-        <w:t>beautifully written</w:t>
-      </w:r>
-      <w:r>
-        <w:t xml:space="preserve"> with </w:t>
-      </w:r>
-      <w:r>
-        <w:rPr>
-          <w:b/>
-        </w:rPr>
-        <w:t>beautiful tables</w:t>
-      </w:r>
-      <w:r>
-        <w:t xml:space="preserve"> </w:t>
-      </w:r>
-      <w:r>
-        <w:t xml:space="preserve">and </w:t>
-      </w:r>
-      <w:r>
-        <w:rPr>
-          <w:b/>
-        </w:rPr>
-        <w:t>beautiful figures</w:t>
-      </w:r>
-      <w:r>
-        <w:rPr>
-          <w:bCs/>
-        </w:rPr>
-        <w:t xml:space="preserve"> using a Markdown format which will compile all of your work beautifully in either Stata or R</w:t>
-      </w:r>
-      <w:r>
-        <w:t>.</w:t>
-      </w:r>
-      <w:r>
-        <w:rPr>
-          <w:rStyle w:val="FootnoteReference"/>
-          <w:b/>
-        </w:rPr>
-        <w:footnoteReference w:id="1"/>
       </w:r>
     </w:p>
     <w:p/>
@@ -173,25 +96,51 @@
         <w:pStyle w:val="ListParagraph"/>
       </w:pPr>
       <w:r>
-        <w:t>Create a new github repo named “RDD”.  Inside the RDD directory, put all the subdirectories we’ve discussed in class. Post the link to the repo so I can see it’s done as discussed</w:t>
-      </w:r>
-      <w:r>
-        <w:t xml:space="preserve"> in your assignment</w:t>
+        <w:t xml:space="preserve">The outcome variable is “recidivism” or “recid” which is measuring whether the person showed back up in the data within 4 months. </w:t>
+      </w:r>
+    </w:p>
+    <w:p>
+      <w:pPr>
+        <w:pStyle w:val="ListParagraph"/>
+      </w:pPr>
+    </w:p>
+    <w:p>
+      <w:r>
+        <w:rPr>
+          <w:b/>
+        </w:rPr>
+        <w:t>Reproducing somewhat Hansen’s results (but just follow directions)</w:t>
+      </w:r>
+      <w:r>
+        <w:rPr>
+          <w:b/>
+        </w:rPr>
+        <w:t xml:space="preserve"> (worth </w:t>
+      </w:r>
+      <w:r>
+        <w:rPr>
+          <w:b/>
+        </w:rPr>
+        <w:t>6</w:t>
+      </w:r>
+      <w:r>
+        <w:rPr>
+          <w:b/>
+        </w:rPr>
+        <w:t xml:space="preserve"> points)</w:t>
       </w:r>
       <w:r>
         <w:t>.</w:t>
       </w:r>
       <w:r>
-        <w:t xml:space="preserve">  Save the Hansen_dwi.dta file into your new /data subdirectory. </w:t>
-      </w:r>
-      <w:r>
-        <w:t xml:space="preserve"> Note: The outcome variable is “recidivism” or “recid” which is measuring whether the person showed back up in the data within 4 months. </w:t>
-      </w:r>
-    </w:p>
-    <w:p>
-      <w:pPr>
-        <w:pStyle w:val="ListParagraph"/>
-      </w:pPr>
+        <w:rPr>
+          <w:rStyle w:val="FootnoteReference"/>
+        </w:rPr>
+        <w:footnoteReference w:id="1"/>
+      </w:r>
+      <w:r>
+        <w:t xml:space="preserve"> </w:t>
+      </w:r>
     </w:p>
     <w:p>
       <w:pPr>
@@ -202,85 +151,40 @@
         </w:numPr>
       </w:pPr>
       <w:r>
-        <w:t>In the writing subdirectory, place your assignment.  For the first part</w:t>
-      </w:r>
-      <w:r>
-        <w:t xml:space="preserve"> of this assignment</w:t>
-      </w:r>
-      <w:r>
-        <w:t xml:space="preserve">, read Hansen’s paper in the </w:t>
-      </w:r>
-      <w:r>
-        <w:t>/</w:t>
-      </w:r>
-      <w:r>
-        <w:t xml:space="preserve">articles directory of the main class github entitled “Hansen AER”.  </w:t>
-      </w:r>
-      <w:r>
-        <w:rPr>
-          <w:b/>
-        </w:rPr>
-        <w:t>Briefly summarize this paper</w:t>
-      </w:r>
-      <w:r>
-        <w:t xml:space="preserve">.  What is his </w:t>
-      </w:r>
-      <w:r>
-        <w:t xml:space="preserve">research </w:t>
-      </w:r>
-      <w:r>
-        <w:t>question? What data does he use?  What is his research design</w:t>
-      </w:r>
-      <w:r>
-        <w:t>, or “identification strategy”</w:t>
-      </w:r>
-      <w:r>
-        <w:t>?  What</w:t>
-      </w:r>
-      <w:r>
-        <w:t xml:space="preserve"> are his conclusions</w:t>
-      </w:r>
-      <w:r>
-        <w:t>?</w:t>
-      </w:r>
-    </w:p>
-    <w:p/>
-    <w:p>
-      <w:r>
-        <w:rPr>
-          <w:b/>
-        </w:rPr>
-        <w:t>Reproducing somewhat Hansen’s results (but just follow directions)</w:t>
-      </w:r>
-      <w:r>
-        <w:rPr>
-          <w:b/>
-        </w:rPr>
-        <w:t xml:space="preserve"> (worth </w:t>
-      </w:r>
-      <w:r>
-        <w:rPr>
-          <w:b/>
-        </w:rPr>
-        <w:t>6</w:t>
-      </w:r>
-      <w:r>
-        <w:rPr>
-          <w:b/>
-        </w:rPr>
-        <w:t xml:space="preserve"> points)</w:t>
-      </w:r>
-      <w:r>
-        <w:t>.</w:t>
-      </w:r>
-      <w:r>
-        <w:rPr>
-          <w:rStyle w:val="FootnoteReference"/>
-        </w:rPr>
-        <w:footnoteReference w:id="2"/>
-      </w:r>
-      <w:r>
-        <w:t xml:space="preserve"> </w:t>
+        <w:t>In the United States, an officer can arrest a driver if after giving them a blood alcohol content</w:t>
+      </w:r>
+      <w:r>
+        <w:t xml:space="preserve"> (BAC)</w:t>
+      </w:r>
+      <w:r>
+        <w:t xml:space="preserve"> test they learn the driver had a BAC of 0.08 or higher.  </w:t>
+      </w:r>
+      <w:r>
+        <w:t xml:space="preserve">We will only focus on the 0.08 BAC cutoff. </w:t>
+      </w:r>
+      <w:r>
+        <w:t xml:space="preserve">We will be ignoring the 0.15 cutoff for all this analysis. </w:t>
+      </w:r>
+      <w:r>
+        <w:t>C</w:t>
+      </w:r>
+      <w:r>
+        <w:t xml:space="preserve">reate a dummy equaling 1 if </w:t>
+      </w:r>
+      <w:r>
+        <w:rPr>
+          <w:b/>
+        </w:rPr>
+        <w:t>bac1</w:t>
+      </w:r>
+      <w:r>
+        <w:t>&gt;= 0.08</w:t>
+      </w:r>
+      <w:r>
+        <w:t xml:space="preserve"> and 0 otherwise</w:t>
+      </w:r>
+      <w:r>
+        <w:t xml:space="preserve"> in your do file or R file.</w:t>
       </w:r>
     </w:p>
     <w:p>
@@ -292,40 +196,59 @@
         </w:numPr>
       </w:pPr>
       <w:r>
-        <w:t>In the United States, an officer can arrest a driver if after giving them a blood alcohol content</w:t>
-      </w:r>
-      <w:r>
-        <w:t xml:space="preserve"> (BAC)</w:t>
-      </w:r>
-      <w:r>
-        <w:t xml:space="preserve"> test they learn the driver had a BAC of 0.08 or higher.  </w:t>
-      </w:r>
-      <w:r>
-        <w:t xml:space="preserve">We will only focus on the 0.08 BAC cutoff. </w:t>
-      </w:r>
-      <w:r>
-        <w:t xml:space="preserve">We will be ignoring the 0.15 cutoff for all this analysis. </w:t>
-      </w:r>
-      <w:r>
-        <w:t>C</w:t>
-      </w:r>
-      <w:r>
-        <w:t xml:space="preserve">reate a dummy equaling 1 if </w:t>
-      </w:r>
-      <w:r>
-        <w:rPr>
-          <w:b/>
-        </w:rPr>
-        <w:t>bac1</w:t>
-      </w:r>
-      <w:r>
-        <w:t>&gt;= 0.08</w:t>
-      </w:r>
-      <w:r>
-        <w:t xml:space="preserve"> and 0 otherwise</w:t>
-      </w:r>
-      <w:r>
-        <w:t xml:space="preserve"> in your do file or R file.</w:t>
+        <w:t>The first thing to do in any RDD is look at the raw data and see if there’s any evidence for manipulation</w:t>
+      </w:r>
+      <w:r>
+        <w:t xml:space="preserve"> (“sorting on the running variable”)</w:t>
+      </w:r>
+      <w:r>
+        <w:t xml:space="preserve">.  If people were capable of manipulating their blood alcohol content (bac1), </w:t>
+      </w:r>
+      <w:r>
+        <w:t>describe the test we would use to check for this</w:t>
+      </w:r>
+      <w:r>
+        <w:t>.</w:t>
+      </w:r>
+      <w:r>
+        <w:t xml:space="preserve">  </w:t>
+      </w:r>
+      <w:r>
+        <w:t>Now evaluate whether you see this</w:t>
+      </w:r>
+      <w:r>
+        <w:t xml:space="preserve"> in these data?  </w:t>
+      </w:r>
+      <w:r>
+        <w:t>Either recreate</w:t>
+      </w:r>
+      <w:r>
+        <w:t xml:space="preserve"> Figure 1 using the bac1 variable as your measure of blood alcohol content</w:t>
+      </w:r>
+      <w:r>
+        <w:t xml:space="preserve"> or use your own density test from software</w:t>
+      </w:r>
+      <w:r>
+        <w:t xml:space="preserve">.  </w:t>
+      </w:r>
+      <w:r>
+        <w:t xml:space="preserve">Do you find evidence for </w:t>
+      </w:r>
+      <w:r>
+        <w:rPr>
+          <w:b/>
+          <w:bCs/>
+        </w:rPr>
+        <w:t>sorting on the running variable</w:t>
+      </w:r>
+      <w:r>
+        <w:t xml:space="preserve">? </w:t>
+      </w:r>
+      <w:r>
+        <w:t>Explain your results.</w:t>
+      </w:r>
+      <w:r>
+        <w:t xml:space="preserve">  Compare what you found to what Hansen found.</w:t>
       </w:r>
     </w:p>
     <w:p>
@@ -337,49 +260,41 @@
         </w:numPr>
       </w:pPr>
       <w:r>
-        <w:t>The first thing to do in any RDD is look at the raw data and see if there’s any evidence for manipulation</w:t>
-      </w:r>
-      <w:r>
-        <w:t xml:space="preserve"> (“sorting on the running variable”)</w:t>
-      </w:r>
-      <w:r>
-        <w:t xml:space="preserve">.  If people were capable of manipulating their blood alcohol content (bac1), </w:t>
-      </w:r>
-      <w:r>
-        <w:t>describe the test we would use to check for this</w:t>
-      </w:r>
-      <w:r>
-        <w:t>.</w:t>
+        <w:t xml:space="preserve">The second thing we need to do is check for </w:t>
+      </w:r>
+      <w:r>
+        <w:rPr>
+          <w:b/>
+          <w:bCs/>
+        </w:rPr>
+        <w:t>covariate balance</w:t>
+      </w:r>
+      <w:r>
+        <w:t xml:space="preserve">.  </w:t>
+      </w:r>
+      <w:r>
+        <w:t xml:space="preserve">Recreate Table 2 </w:t>
+      </w:r>
+      <w:r>
+        <w:t xml:space="preserve">Panel A </w:t>
+      </w:r>
+      <w:r>
+        <w:t xml:space="preserve">but only white male, age and accident (acc) as dependent variables.  Use your equation 1) for this. </w:t>
+      </w:r>
+      <w:r>
+        <w:t>Are the covariate</w:t>
+      </w:r>
+      <w:r>
+        <w:t>s</w:t>
+      </w:r>
+      <w:r>
+        <w:t xml:space="preserve"> balanced at the cutoff?</w:t>
       </w:r>
       <w:r>
         <w:t xml:space="preserve">  </w:t>
       </w:r>
       <w:r>
-        <w:t>Now evaluate whether you see this</w:t>
-      </w:r>
-      <w:r>
-        <w:t xml:space="preserve"> in these data?  </w:t>
-      </w:r>
-      <w:r>
-        <w:t>Either recreate</w:t>
-      </w:r>
-      <w:r>
-        <w:t xml:space="preserve"> Figure 1 using the bac1 variable as your measure of blood alcohol content</w:t>
-      </w:r>
-      <w:r>
-        <w:t xml:space="preserve"> or use your own density test from software</w:t>
-      </w:r>
-      <w:r>
-        <w:t xml:space="preserve">.  </w:t>
-      </w:r>
-      <w:r>
-        <w:t xml:space="preserve">Do you find evidence for sorting on the running variable? </w:t>
-      </w:r>
-      <w:r>
-        <w:t>Explain your results.</w:t>
-      </w:r>
-      <w:r>
-        <w:t xml:space="preserve">  Compare what you found to what Hansen found.</w:t>
+        <w:t>It’s okay if they are not exactly the same as Hansen’s.</w:t>
       </w:r>
     </w:p>
     <w:p>
@@ -391,31 +306,26 @@
         </w:numPr>
       </w:pPr>
       <w:r>
-        <w:t xml:space="preserve">The second thing we need to do is check for covariate balance.  </w:t>
-      </w:r>
-      <w:r>
-        <w:t xml:space="preserve">Recreate Table 2 </w:t>
-      </w:r>
-      <w:r>
-        <w:t xml:space="preserve">Panel A </w:t>
-      </w:r>
-      <w:r>
-        <w:t xml:space="preserve">but only white male, age and accident (acc) as dependent variables.  Use your equation 1) for this. </w:t>
-      </w:r>
-      <w:r>
-        <w:t>Are the covariate</w:t>
-      </w:r>
-      <w:r>
-        <w:t>s</w:t>
-      </w:r>
-      <w:r>
-        <w:t xml:space="preserve"> balanced at the cutoff?</w:t>
-      </w:r>
-      <w:r>
-        <w:t xml:space="preserve">  </w:t>
-      </w:r>
-      <w:r>
-        <w:t>It’s okay if they are not exactly the same as Hansen’s.</w:t>
+        <w:rPr>
+          <w:b/>
+          <w:bCs/>
+        </w:rPr>
+        <w:t>Recreate Figure 2 panel A-D</w:t>
+      </w:r>
+      <w:r>
+        <w:t>.</w:t>
+      </w:r>
+      <w:r>
+        <w:t xml:space="preserve"> You can use the -cmogram- command in Stata to do this</w:t>
+      </w:r>
+      <w:r>
+        <w:t xml:space="preserve"> (or another method)</w:t>
+      </w:r>
+      <w:r>
+        <w:t xml:space="preserve">.  Fit both linear and quadratic with confidence intervals. </w:t>
+      </w:r>
+      <w:r>
+        <w:t>Discuss what you find and compare it with Hansen’s paper.</w:t>
       </w:r>
     </w:p>
     <w:p>
@@ -427,25 +337,6 @@
         </w:numPr>
       </w:pPr>
       <w:r>
-        <w:lastRenderedPageBreak/>
-        <w:t>Recreate Figure 2 panel A-D.</w:t>
-      </w:r>
-      <w:r>
-        <w:t xml:space="preserve"> You can use the -cmogram- command in Stata to do this.  Fit both linear and quadratic with confidence intervals. </w:t>
-      </w:r>
-      <w:r>
-        <w:t>Discuss what you find and compare it with Hansen’s paper.</w:t>
-      </w:r>
-    </w:p>
-    <w:p>
-      <w:pPr>
-        <w:pStyle w:val="ListParagraph"/>
-        <w:numPr>
-          <w:ilvl w:val="0"/>
-          <w:numId w:val="1"/>
-        </w:numPr>
-      </w:pPr>
-      <w:r>
         <w:t xml:space="preserve">Estimate equation (1) with recidivism (recid) as the outcome.  This corresponds to </w:t>
       </w:r>
       <w:r>
@@ -530,6 +421,7 @@
         </w:numPr>
       </w:pPr>
       <w:r>
+        <w:lastRenderedPageBreak/>
         <w:t xml:space="preserve">For all analysis, </w:t>
       </w:r>
       <w:r>
@@ -628,7 +520,7 @@
 </file>
 
 <file path=word/endnotes.xml><?xml version="1.0" encoding="utf-8"?>
-<w:endnotes xmlns:wpc="http://schemas.microsoft.com/office/word/2010/wordprocessingCanvas" xmlns:cx="http://schemas.microsoft.com/office/drawing/2014/chartex" xmlns:cx1="http://schemas.microsoft.com/office/drawing/2015/9/8/chartex" xmlns:cx2="http://schemas.microsoft.com/office/drawing/2015/10/21/chartex" xmlns:cx3="http://schemas.microsoft.com/office/drawing/2016/5/9/chartex" xmlns:cx4="http://schemas.microsoft.com/office/drawing/2016/5/10/chartex" xmlns:cx5="http://schemas.microsoft.com/office/drawing/2016/5/11/chartex" xmlns:cx6="http://schemas.microsoft.com/office/drawing/2016/5/12/chartex" xmlns:cx7="http://schemas.microsoft.com/office/drawing/2016/5/13/chartex" xmlns:cx8="http://schemas.microsoft.com/office/drawing/2016/5/14/chartex" xmlns:mc="http://schemas.openxmlformats.org/markup-compatibility/2006" xmlns:aink="http://schemas.microsoft.com/office/drawing/2016/ink" xmlns:am3d="http://schemas.microsoft.com/office/drawing/2017/model3d" xmlns:o="urn:schemas-microsoft-com:office:office" xmlns:r="http://schemas.openxmlformats.org/officeDocument/2006/relationships" xmlns:m="http://schemas.openxmlformats.org/officeDocument/2006/math" xmlns:v="urn:schemas-microsoft-com:vml" xmlns:wp14="http://schemas.microsoft.com/office/word/2010/wordprocessingDrawing" xmlns:wp="http://schemas.openxmlformats.org/drawingml/2006/wordprocessingDrawing" xmlns:w10="urn:schemas-microsoft-com:office:word" xmlns:w="http://schemas.openxmlformats.org/wordprocessingml/2006/main" xmlns:w14="http://schemas.microsoft.com/office/word/2010/wordml" xmlns:w15="http://schemas.microsoft.com/office/word/2012/wordml" xmlns:w16cex="http://schemas.microsoft.com/office/word/2018/wordml/cex" xmlns:w16cid="http://schemas.microsoft.com/office/word/2016/wordml/cid" xmlns:w16="http://schemas.microsoft.com/office/word/2018/wordml" xmlns:w16se="http://schemas.microsoft.com/office/word/2015/wordml/symex" xmlns:wpg="http://schemas.microsoft.com/office/word/2010/wordprocessingGroup" xmlns:wpi="http://schemas.microsoft.com/office/word/2010/wordprocessingInk" xmlns:wne="http://schemas.microsoft.com/office/word/2006/wordml" xmlns:wps="http://schemas.microsoft.com/office/word/2010/wordprocessingShape" mc:Ignorable="w14 w15 w16se w16cid w16 w16cex wp14">
+<w:endnotes xmlns:wpc="http://schemas.microsoft.com/office/word/2010/wordprocessingCanvas" xmlns:cx="http://schemas.microsoft.com/office/drawing/2014/chartex" xmlns:cx1="http://schemas.microsoft.com/office/drawing/2015/9/8/chartex" xmlns:cx2="http://schemas.microsoft.com/office/drawing/2015/10/21/chartex" xmlns:cx3="http://schemas.microsoft.com/office/drawing/2016/5/9/chartex" xmlns:cx4="http://schemas.microsoft.com/office/drawing/2016/5/10/chartex" xmlns:cx5="http://schemas.microsoft.com/office/drawing/2016/5/11/chartex" xmlns:cx6="http://schemas.microsoft.com/office/drawing/2016/5/12/chartex" xmlns:cx7="http://schemas.microsoft.com/office/drawing/2016/5/13/chartex" xmlns:cx8="http://schemas.microsoft.com/office/drawing/2016/5/14/chartex" xmlns:mc="http://schemas.openxmlformats.org/markup-compatibility/2006" xmlns:aink="http://schemas.microsoft.com/office/drawing/2016/ink" xmlns:am3d="http://schemas.microsoft.com/office/drawing/2017/model3d" xmlns:o="urn:schemas-microsoft-com:office:office" xmlns:r="http://schemas.openxmlformats.org/officeDocument/2006/relationships" xmlns:m="http://schemas.openxmlformats.org/officeDocument/2006/math" xmlns:v="urn:schemas-microsoft-com:vml" xmlns:wp14="http://schemas.microsoft.com/office/word/2010/wordprocessingDrawing" xmlns:wp="http://schemas.openxmlformats.org/drawingml/2006/wordprocessingDrawing" xmlns:w10="urn:schemas-microsoft-com:office:word" xmlns:w="http://schemas.openxmlformats.org/wordprocessingml/2006/main" xmlns:w14="http://schemas.microsoft.com/office/word/2010/wordml" xmlns:w15="http://schemas.microsoft.com/office/word/2012/wordml" xmlns:w16cex="http://schemas.microsoft.com/office/word/2018/wordml/cex" xmlns:w16cid="http://schemas.microsoft.com/office/word/2016/wordml/cid" xmlns:w16="http://schemas.microsoft.com/office/word/2018/wordml" xmlns:w16sdtdh="http://schemas.microsoft.com/office/word/2020/wordml/sdtdatahash" xmlns:w16se="http://schemas.microsoft.com/office/word/2015/wordml/symex" xmlns:wpg="http://schemas.microsoft.com/office/word/2010/wordprocessingGroup" xmlns:wpi="http://schemas.microsoft.com/office/word/2010/wordprocessingInk" xmlns:wne="http://schemas.microsoft.com/office/word/2006/wordml" xmlns:wps="http://schemas.microsoft.com/office/word/2010/wordprocessingShape" mc:Ignorable="w14 w15 w16se w16cid w16 w16cex w16sdtdh wp14">
   <w:endnote w:type="separator" w:id="-1">
     <w:p>
       <w:r>
@@ -647,7 +539,7 @@
 </file>
 
 <file path=word/footnotes.xml><?xml version="1.0" encoding="utf-8"?>
-<w:footnotes xmlns:wpc="http://schemas.microsoft.com/office/word/2010/wordprocessingCanvas" xmlns:cx="http://schemas.microsoft.com/office/drawing/2014/chartex" xmlns:cx1="http://schemas.microsoft.com/office/drawing/2015/9/8/chartex" xmlns:cx2="http://schemas.microsoft.com/office/drawing/2015/10/21/chartex" xmlns:cx3="http://schemas.microsoft.com/office/drawing/2016/5/9/chartex" xmlns:cx4="http://schemas.microsoft.com/office/drawing/2016/5/10/chartex" xmlns:cx5="http://schemas.microsoft.com/office/drawing/2016/5/11/chartex" xmlns:cx6="http://schemas.microsoft.com/office/drawing/2016/5/12/chartex" xmlns:cx7="http://schemas.microsoft.com/office/drawing/2016/5/13/chartex" xmlns:cx8="http://schemas.microsoft.com/office/drawing/2016/5/14/chartex" xmlns:mc="http://schemas.openxmlformats.org/markup-compatibility/2006" xmlns:aink="http://schemas.microsoft.com/office/drawing/2016/ink" xmlns:am3d="http://schemas.microsoft.com/office/drawing/2017/model3d" xmlns:o="urn:schemas-microsoft-com:office:office" xmlns:r="http://schemas.openxmlformats.org/officeDocument/2006/relationships" xmlns:m="http://schemas.openxmlformats.org/officeDocument/2006/math" xmlns:v="urn:schemas-microsoft-com:vml" xmlns:wp14="http://schemas.microsoft.com/office/word/2010/wordprocessingDrawing" xmlns:wp="http://schemas.openxmlformats.org/drawingml/2006/wordprocessingDrawing" xmlns:w10="urn:schemas-microsoft-com:office:word" xmlns:w="http://schemas.openxmlformats.org/wordprocessingml/2006/main" xmlns:w14="http://schemas.microsoft.com/office/word/2010/wordml" xmlns:w15="http://schemas.microsoft.com/office/word/2012/wordml" xmlns:w16cex="http://schemas.microsoft.com/office/word/2018/wordml/cex" xmlns:w16cid="http://schemas.microsoft.com/office/word/2016/wordml/cid" xmlns:w16="http://schemas.microsoft.com/office/word/2018/wordml" xmlns:w16se="http://schemas.microsoft.com/office/word/2015/wordml/symex" xmlns:wpg="http://schemas.microsoft.com/office/word/2010/wordprocessingGroup" xmlns:wpi="http://schemas.microsoft.com/office/word/2010/wordprocessingInk" xmlns:wne="http://schemas.microsoft.com/office/word/2006/wordml" xmlns:wps="http://schemas.microsoft.com/office/word/2010/wordprocessingShape" mc:Ignorable="w14 w15 w16se w16cid w16 w16cex wp14">
+<w:footnotes xmlns:wpc="http://schemas.microsoft.com/office/word/2010/wordprocessingCanvas" xmlns:cx="http://schemas.microsoft.com/office/drawing/2014/chartex" xmlns:cx1="http://schemas.microsoft.com/office/drawing/2015/9/8/chartex" xmlns:cx2="http://schemas.microsoft.com/office/drawing/2015/10/21/chartex" xmlns:cx3="http://schemas.microsoft.com/office/drawing/2016/5/9/chartex" xmlns:cx4="http://schemas.microsoft.com/office/drawing/2016/5/10/chartex" xmlns:cx5="http://schemas.microsoft.com/office/drawing/2016/5/11/chartex" xmlns:cx6="http://schemas.microsoft.com/office/drawing/2016/5/12/chartex" xmlns:cx7="http://schemas.microsoft.com/office/drawing/2016/5/13/chartex" xmlns:cx8="http://schemas.microsoft.com/office/drawing/2016/5/14/chartex" xmlns:mc="http://schemas.openxmlformats.org/markup-compatibility/2006" xmlns:aink="http://schemas.microsoft.com/office/drawing/2016/ink" xmlns:am3d="http://schemas.microsoft.com/office/drawing/2017/model3d" xmlns:o="urn:schemas-microsoft-com:office:office" xmlns:r="http://schemas.openxmlformats.org/officeDocument/2006/relationships" xmlns:m="http://schemas.openxmlformats.org/officeDocument/2006/math" xmlns:v="urn:schemas-microsoft-com:vml" xmlns:wp14="http://schemas.microsoft.com/office/word/2010/wordprocessingDrawing" xmlns:wp="http://schemas.openxmlformats.org/drawingml/2006/wordprocessingDrawing" xmlns:w10="urn:schemas-microsoft-com:office:word" xmlns:w="http://schemas.openxmlformats.org/wordprocessingml/2006/main" xmlns:w14="http://schemas.microsoft.com/office/word/2010/wordml" xmlns:w15="http://schemas.microsoft.com/office/word/2012/wordml" xmlns:w16cex="http://schemas.microsoft.com/office/word/2018/wordml/cex" xmlns:w16cid="http://schemas.microsoft.com/office/word/2016/wordml/cid" xmlns:w16="http://schemas.microsoft.com/office/word/2018/wordml" xmlns:w16sdtdh="http://schemas.microsoft.com/office/word/2020/wordml/sdtdatahash" xmlns:w16se="http://schemas.microsoft.com/office/word/2015/wordml/symex" xmlns:wpg="http://schemas.microsoft.com/office/word/2010/wordprocessingGroup" xmlns:wpi="http://schemas.microsoft.com/office/word/2010/wordprocessingInk" xmlns:wne="http://schemas.microsoft.com/office/word/2006/wordml" xmlns:wps="http://schemas.microsoft.com/office/word/2010/wordprocessingShape" mc:Ignorable="w14 w15 w16se w16cid w16 w16cex w16sdtdh wp14">
   <w:footnote w:type="separator" w:id="-1">
     <w:p>
       <w:r>
@@ -663,22 +555,6 @@
     </w:p>
   </w:footnote>
   <w:footnote w:id="1">
-    <w:p>
-      <w:pPr>
-        <w:pStyle w:val="FootnoteText"/>
-      </w:pPr>
-      <w:r>
-        <w:rPr>
-          <w:rStyle w:val="FootnoteReference"/>
-        </w:rPr>
-        <w:footnoteRef/>
-      </w:r>
-      <w:r>
-        <w:t xml:space="preserve"> Again, my preference is that you attempt to create automated tables and automated figures as much as you can.  I’ve placed a simple estout program called ols.do in the estout subdirectory.  You just need to edit. </w:t>
-      </w:r>
-    </w:p>
-  </w:footnote>
-  <w:footnote w:id="2">
     <w:p>
       <w:pPr>
         <w:pStyle w:val="FootnoteText"/>
@@ -698,7 +574,7 @@
 </file>
 
 <file path=word/numbering.xml><?xml version="1.0" encoding="utf-8"?>
-<w:numbering xmlns:wpc="http://schemas.microsoft.com/office/word/2010/wordprocessingCanvas" xmlns:cx="http://schemas.microsoft.com/office/drawing/2014/chartex" xmlns:cx1="http://schemas.microsoft.com/office/drawing/2015/9/8/chartex" xmlns:cx2="http://schemas.microsoft.com/office/drawing/2015/10/21/chartex" xmlns:cx3="http://schemas.microsoft.com/office/drawing/2016/5/9/chartex" xmlns:cx4="http://schemas.microsoft.com/office/drawing/2016/5/10/chartex" xmlns:cx5="http://schemas.microsoft.com/office/drawing/2016/5/11/chartex" xmlns:cx6="http://schemas.microsoft.com/office/drawing/2016/5/12/chartex" xmlns:cx7="http://schemas.microsoft.com/office/drawing/2016/5/13/chartex" xmlns:cx8="http://schemas.microsoft.com/office/drawing/2016/5/14/chartex" xmlns:mc="http://schemas.openxmlformats.org/markup-compatibility/2006" xmlns:aink="http://schemas.microsoft.com/office/drawing/2016/ink" xmlns:am3d="http://schemas.microsoft.com/office/drawing/2017/model3d" xmlns:o="urn:schemas-microsoft-com:office:office" xmlns:r="http://schemas.openxmlformats.org/officeDocument/2006/relationships" xmlns:m="http://schemas.openxmlformats.org/officeDocument/2006/math" xmlns:v="urn:schemas-microsoft-com:vml" xmlns:wp14="http://schemas.microsoft.com/office/word/2010/wordprocessingDrawing" xmlns:wp="http://schemas.openxmlformats.org/drawingml/2006/wordprocessingDrawing" xmlns:w10="urn:schemas-microsoft-com:office:word" xmlns:w="http://schemas.openxmlformats.org/wordprocessingml/2006/main" xmlns:w14="http://schemas.microsoft.com/office/word/2010/wordml" xmlns:w15="http://schemas.microsoft.com/office/word/2012/wordml" xmlns:w16cex="http://schemas.microsoft.com/office/word/2018/wordml/cex" xmlns:w16cid="http://schemas.microsoft.com/office/word/2016/wordml/cid" xmlns:w16="http://schemas.microsoft.com/office/word/2018/wordml" xmlns:w16se="http://schemas.microsoft.com/office/word/2015/wordml/symex" xmlns:wpg="http://schemas.microsoft.com/office/word/2010/wordprocessingGroup" xmlns:wpi="http://schemas.microsoft.com/office/word/2010/wordprocessingInk" xmlns:wne="http://schemas.microsoft.com/office/word/2006/wordml" xmlns:wps="http://schemas.microsoft.com/office/word/2010/wordprocessingShape" mc:Ignorable="w14 w15 w16se w16cid w16 w16cex wp14">
+<w:numbering xmlns:wpc="http://schemas.microsoft.com/office/word/2010/wordprocessingCanvas" xmlns:cx="http://schemas.microsoft.com/office/drawing/2014/chartex" xmlns:cx1="http://schemas.microsoft.com/office/drawing/2015/9/8/chartex" xmlns:cx2="http://schemas.microsoft.com/office/drawing/2015/10/21/chartex" xmlns:cx3="http://schemas.microsoft.com/office/drawing/2016/5/9/chartex" xmlns:cx4="http://schemas.microsoft.com/office/drawing/2016/5/10/chartex" xmlns:cx5="http://schemas.microsoft.com/office/drawing/2016/5/11/chartex" xmlns:cx6="http://schemas.microsoft.com/office/drawing/2016/5/12/chartex" xmlns:cx7="http://schemas.microsoft.com/office/drawing/2016/5/13/chartex" xmlns:cx8="http://schemas.microsoft.com/office/drawing/2016/5/14/chartex" xmlns:mc="http://schemas.openxmlformats.org/markup-compatibility/2006" xmlns:aink="http://schemas.microsoft.com/office/drawing/2016/ink" xmlns:am3d="http://schemas.microsoft.com/office/drawing/2017/model3d" xmlns:o="urn:schemas-microsoft-com:office:office" xmlns:r="http://schemas.openxmlformats.org/officeDocument/2006/relationships" xmlns:m="http://schemas.openxmlformats.org/officeDocument/2006/math" xmlns:v="urn:schemas-microsoft-com:vml" xmlns:wp14="http://schemas.microsoft.com/office/word/2010/wordprocessingDrawing" xmlns:wp="http://schemas.openxmlformats.org/drawingml/2006/wordprocessingDrawing" xmlns:w10="urn:schemas-microsoft-com:office:word" xmlns:w="http://schemas.openxmlformats.org/wordprocessingml/2006/main" xmlns:w14="http://schemas.microsoft.com/office/word/2010/wordml" xmlns:w15="http://schemas.microsoft.com/office/word/2012/wordml" xmlns:w16cex="http://schemas.microsoft.com/office/word/2018/wordml/cex" xmlns:w16cid="http://schemas.microsoft.com/office/word/2016/wordml/cid" xmlns:w16="http://schemas.microsoft.com/office/word/2018/wordml" xmlns:w16sdtdh="http://schemas.microsoft.com/office/word/2020/wordml/sdtdatahash" xmlns:w16se="http://schemas.microsoft.com/office/word/2015/wordml/symex" xmlns:wpg="http://schemas.microsoft.com/office/word/2010/wordprocessingGroup" xmlns:wpi="http://schemas.microsoft.com/office/word/2010/wordprocessingInk" xmlns:wne="http://schemas.microsoft.com/office/word/2006/wordml" xmlns:wps="http://schemas.microsoft.com/office/word/2010/wordprocessingShape" mc:Ignorable="w14 w15 w16se w16cid w16 w16cex w16sdtdh wp14">
   <w:abstractNum w:abstractNumId="0" w15:restartNumberingAfterBreak="0">
     <w:nsid w:val="17276DBD"/>
     <w:multiLevelType w:val="hybridMultilevel"/>
@@ -887,7 +763,7 @@
 </file>
 
 <file path=word/styles.xml><?xml version="1.0" encoding="utf-8"?>
-<w:styles xmlns:mc="http://schemas.openxmlformats.org/markup-compatibility/2006" xmlns:r="http://schemas.openxmlformats.org/officeDocument/2006/relationships" xmlns:w="http://schemas.openxmlformats.org/wordprocessingml/2006/main" xmlns:w14="http://schemas.microsoft.com/office/word/2010/wordml" xmlns:w15="http://schemas.microsoft.com/office/word/2012/wordml" xmlns:w16cex="http://schemas.microsoft.com/office/word/2018/wordml/cex" xmlns:w16cid="http://schemas.microsoft.com/office/word/2016/wordml/cid" xmlns:w16="http://schemas.microsoft.com/office/word/2018/wordml" xmlns:w16se="http://schemas.microsoft.com/office/word/2015/wordml/symex" mc:Ignorable="w14 w15 w16se w16cid w16 w16cex">
+<w:styles xmlns:mc="http://schemas.openxmlformats.org/markup-compatibility/2006" xmlns:r="http://schemas.openxmlformats.org/officeDocument/2006/relationships" xmlns:w="http://schemas.openxmlformats.org/wordprocessingml/2006/main" xmlns:w14="http://schemas.microsoft.com/office/word/2010/wordml" xmlns:w15="http://schemas.microsoft.com/office/word/2012/wordml" xmlns:w16cex="http://schemas.microsoft.com/office/word/2018/wordml/cex" xmlns:w16cid="http://schemas.microsoft.com/office/word/2016/wordml/cid" xmlns:w16="http://schemas.microsoft.com/office/word/2018/wordml" xmlns:w16sdtdh="http://schemas.microsoft.com/office/word/2020/wordml/sdtdatahash" xmlns:w16se="http://schemas.microsoft.com/office/word/2015/wordml/symex" mc:Ignorable="w14 w15 w16se w16cid w16 w16cex w16sdtdh">
   <w:docDefaults>
     <w:rPrDefault>
       <w:rPr>
@@ -1005,6 +881,7 @@
     <w:lsdException w:name="HTML Sample" w:semiHidden="1" w:unhideWhenUsed="1"/>
     <w:lsdException w:name="HTML Typewriter" w:semiHidden="1" w:unhideWhenUsed="1"/>
     <w:lsdException w:name="HTML Variable" w:semiHidden="1" w:unhideWhenUsed="1"/>
+    <w:lsdException w:name="Normal Table" w:semiHidden="1" w:unhideWhenUsed="1"/>
     <w:lsdException w:name="annotation subject" w:semiHidden="1" w:unhideWhenUsed="1"/>
     <w:lsdException w:name="No List" w:semiHidden="1" w:unhideWhenUsed="1"/>
     <w:lsdException w:name="Outline List 1" w:semiHidden="1" w:unhideWhenUsed="1"/>
@@ -1051,8 +928,10 @@
     <w:lsdException w:name="Table Subtle 2" w:semiHidden="1" w:unhideWhenUsed="1"/>
     <w:lsdException w:name="Table Web 1" w:semiHidden="1" w:unhideWhenUsed="1"/>
     <w:lsdException w:name="Table Web 2" w:semiHidden="1" w:unhideWhenUsed="1"/>
+    <w:lsdException w:name="Table Web 3" w:semiHidden="1" w:unhideWhenUsed="1"/>
     <w:lsdException w:name="Balloon Text" w:semiHidden="1" w:unhideWhenUsed="1"/>
     <w:lsdException w:name="Table Grid" w:uiPriority="39"/>
+    <w:lsdException w:name="Table Theme" w:semiHidden="1" w:unhideWhenUsed="1"/>
     <w:lsdException w:name="Placeholder Text" w:semiHidden="1"/>
     <w:lsdException w:name="No Spacing" w:uiPriority="1" w:qFormat="1"/>
     <w:lsdException w:name="Light Shading" w:uiPriority="60"/>

</xml_diff>